<commit_message>
Update project version numbers. Fix issue with the BroadEvents action of Providers.
</commit_message>
<xml_diff>
--- a/Documentation/Developer Guides/Implementing a SIF Provider.docx
+++ b/Documentation/Developer Guides/Implementing a SIF Provider.docx
@@ -1938,21 +1938,17 @@
           <w:numId w:val="41"/>
         </w:numPr>
       </w:pPr>
-      <w:r>
-        <w:t>SIF</w:t>
-      </w:r>
-      <w:r>
-        <w:t xml:space="preserve"> 3.0 </w:t>
-      </w:r>
-      <w:r>
-        <w:t>Framework Installation and Verification</w:t>
+      <w:bookmarkStart w:id="1" w:name="_GoBack"/>
+      <w:bookmarkEnd w:id="1"/>
+      <w:r>
+        <w:t>Installation and Verification</w:t>
       </w:r>
     </w:p>
     <w:p>
       <w:pPr>
         <w:pStyle w:val="Heading1"/>
       </w:pPr>
-      <w:bookmarkStart w:id="1" w:name="_Toc492154820"/>
+      <w:bookmarkStart w:id="2" w:name="_Toc492154820"/>
       <w:r>
         <w:t>P</w:t>
       </w:r>
@@ -1965,7 +1961,7 @@
       <w:r>
         <w:t>libraries</w:t>
       </w:r>
-      <w:bookmarkEnd w:id="1"/>
+      <w:bookmarkEnd w:id="2"/>
     </w:p>
     <w:p>
       <w:pPr>
@@ -2082,8 +2078,6 @@
       <w:r>
         <w:t>For a SIF Provider running in a DIRECT environment</w:t>
       </w:r>
-      <w:bookmarkStart w:id="2" w:name="_GoBack"/>
-      <w:bookmarkEnd w:id="2"/>
       <w:r>
         <w:t xml:space="preserve"> or for the testing of SIF Events in a BROKERED environment</w:t>
       </w:r>
@@ -4056,13 +4050,7 @@
         <w:ind w:left="0"/>
       </w:pPr>
       <w:r>
-        <w:t>As the implementation of SIF Events in the SIF Framework is done by using a REST endpoint, it is the responsibility of the developer to schedule calls to execute the broadcast of change records</w:t>
-      </w:r>
-      <w:r>
-        <w:t>.</w:t>
-      </w:r>
-      <w:r>
-        <w:t xml:space="preserve"> The mechanism used for scheduling SIF Events is therefore outside the scope of this document.</w:t>
+        <w:t>As the implementation of SIF Events in the SIF Framework is done by using a REST endpoint, it is the responsibility of the developer to schedule calls to execute the broadcast of change records. The mechanism used for scheduling SIF Events is therefore outside the scope of this document.</w:t>
       </w:r>
     </w:p>
     <w:p>
@@ -4252,7 +4240,7 @@
     </w:r>
     <w:fldSimple w:instr=" DOCPROPERTY &quot;SystemVersion&quot; ">
       <w:r>
-        <w:t>3.2.1.3</w:t>
+        <w:t>3.2.1.4</w:t>
       </w:r>
     </w:fldSimple>
   </w:p>
@@ -4361,7 +4349,7 @@
         </mc:Choice>
         <mc:Fallback>
           <w:pict>
-            <v:line w14:anchorId="77D19D3C" id="Line 101" o:spid="_x0000_s1026" style="position:absolute;z-index:251666432;visibility:visible;mso-wrap-style:square;mso-width-percent:0;mso-height-percent:0;mso-wrap-distance-left:9pt;mso-wrap-distance-top:0;mso-wrap-distance-right:9pt;mso-wrap-distance-bottom:0;mso-position-horizontal:absolute;mso-position-horizontal-relative:page;mso-position-vertical:absolute;mso-position-vertical-relative:page;mso-width-percent:0;mso-height-percent:0;mso-width-relative:page;mso-height-relative:page" from="56.7pt,785.3pt" to="524.4pt,785.3pt" o:gfxdata="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" o:allowincell="f" o:allowoverlap="f" strokeweight=".5pt">
+            <v:line w14:anchorId="70204B8B" id="Line 101" o:spid="_x0000_s1026" style="position:absolute;z-index:251666432;visibility:visible;mso-wrap-style:square;mso-width-percent:0;mso-height-percent:0;mso-wrap-distance-left:9pt;mso-wrap-distance-top:0;mso-wrap-distance-right:9pt;mso-wrap-distance-bottom:0;mso-position-horizontal:absolute;mso-position-horizontal-relative:page;mso-position-vertical:absolute;mso-position-vertical-relative:page;mso-width-percent:0;mso-height-percent:0;mso-width-relative:page;mso-height-relative:page" from="56.7pt,785.3pt" to="524.4pt,785.3pt" o:gfxdata="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" o:allowincell="f" o:allowoverlap="f" strokeweight=".5pt">
               <w10:wrap anchorx="page" anchory="page"/>
               <w10:anchorlock/>
             </v:line>
@@ -4389,7 +4377,7 @@
     </w:r>
     <w:fldSimple w:instr=" DOCPROPERTY &quot;SystemVersion&quot; ">
       <w:r>
-        <w:t>3.2.1.3</w:t>
+        <w:t>3.2.1.4</w:t>
       </w:r>
     </w:fldSimple>
     <w:r>
@@ -4613,7 +4601,7 @@
         </mc:Choice>
         <mc:Fallback>
           <w:pict>
-            <v:line w14:anchorId="1BA7768C" id="Line 100" o:spid="_x0000_s1026" style="position:absolute;z-index:251651072;visibility:visible;mso-wrap-style:square;mso-width-percent:0;mso-height-percent:0;mso-wrap-distance-left:9pt;mso-wrap-distance-top:0;mso-wrap-distance-right:9pt;mso-wrap-distance-bottom:0;mso-position-horizontal:absolute;mso-position-horizontal-relative:page;mso-position-vertical:absolute;mso-position-vertical-relative:page;mso-width-percent:0;mso-height-percent:0;mso-width-relative:page;mso-height-relative:page" from="70.9pt,785.3pt" to="538.6pt,785.3pt" o:gfxdata="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" o:allowincell="f" o:allowoverlap="f" strokeweight=".5pt">
+            <v:line w14:anchorId="70081B82" id="Line 100" o:spid="_x0000_s1026" style="position:absolute;z-index:251651072;visibility:visible;mso-wrap-style:square;mso-width-percent:0;mso-height-percent:0;mso-wrap-distance-left:9pt;mso-wrap-distance-top:0;mso-wrap-distance-right:9pt;mso-wrap-distance-bottom:0;mso-position-horizontal:absolute;mso-position-horizontal-relative:page;mso-position-vertical:absolute;mso-position-vertical-relative:page;mso-width-percent:0;mso-height-percent:0;mso-width-relative:page;mso-height-relative:page" from="70.9pt,785.3pt" to="538.6pt,785.3pt" o:gfxdata="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" o:allowincell="f" o:allowoverlap="f" strokeweight=".5pt">
               <w10:wrap anchorx="page" anchory="page"/>
               <w10:anchorlock/>
             </v:line>
@@ -4718,7 +4706,7 @@
         </mc:Choice>
         <mc:Fallback>
           <w:pict>
-            <v:line w14:anchorId="1DE0B1C8" id="Line 102" o:spid="_x0000_s1026" style="position:absolute;z-index:251656192;visibility:visible;mso-wrap-style:square;mso-width-percent:0;mso-height-percent:0;mso-wrap-distance-left:9pt;mso-wrap-distance-top:0;mso-wrap-distance-right:9pt;mso-wrap-distance-bottom:0;mso-position-horizontal:absolute;mso-position-horizontal-relative:page;mso-position-vertical:absolute;mso-position-vertical-relative:page;mso-width-percent:0;mso-height-percent:0;mso-width-relative:page;mso-height-relative:page" from="56.7pt,70.9pt" to="524.4pt,70.9pt" o:gfxdata="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" o:allowincell="f" o:allowoverlap="f" strokeweight=".5pt">
+            <v:line w14:anchorId="0A0A4E18" id="Line 102" o:spid="_x0000_s1026" style="position:absolute;z-index:251656192;visibility:visible;mso-wrap-style:square;mso-width-percent:0;mso-height-percent:0;mso-wrap-distance-left:9pt;mso-wrap-distance-top:0;mso-wrap-distance-right:9pt;mso-wrap-distance-bottom:0;mso-position-horizontal:absolute;mso-position-horizontal-relative:page;mso-position-vertical:absolute;mso-position-vertical-relative:page;mso-width-percent:0;mso-height-percent:0;mso-width-relative:page;mso-height-relative:page" from="56.7pt,70.9pt" to="524.4pt,70.9pt" o:gfxdata="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" o:allowincell="f" o:allowoverlap="f" strokeweight=".5pt">
               <w10:wrap anchorx="page" anchory="page"/>
               <w10:anchorlock/>
             </v:line>
@@ -4921,7 +4909,7 @@
         </mc:Choice>
         <mc:Fallback>
           <w:pict>
-            <v:line w14:anchorId="7FEB0090" id="Line 103" o:spid="_x0000_s1026" style="position:absolute;z-index:251661312;visibility:visible;mso-wrap-style:square;mso-width-percent:0;mso-height-percent:0;mso-wrap-distance-left:9pt;mso-wrap-distance-top:0;mso-wrap-distance-right:9pt;mso-wrap-distance-bottom:0;mso-position-horizontal:absolute;mso-position-horizontal-relative:page;mso-position-vertical:absolute;mso-position-vertical-relative:page;mso-width-percent:0;mso-height-percent:0;mso-width-relative:page;mso-height-relative:page" from="70.9pt,70.9pt" to="538.6pt,70.9pt" o:gfxdata="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" o:allowincell="f" o:allowoverlap="f" strokeweight=".5pt">
+            <v:line w14:anchorId="58A83F01" id="Line 103" o:spid="_x0000_s1026" style="position:absolute;z-index:251661312;visibility:visible;mso-wrap-style:square;mso-width-percent:0;mso-height-percent:0;mso-wrap-distance-left:9pt;mso-wrap-distance-top:0;mso-wrap-distance-right:9pt;mso-wrap-distance-bottom:0;mso-position-horizontal:absolute;mso-position-horizontal-relative:page;mso-position-vertical:absolute;mso-position-vertical-relative:page;mso-width-percent:0;mso-height-percent:0;mso-width-relative:page;mso-height-relative:page" from="70.9pt,70.9pt" to="538.6pt,70.9pt" o:gfxdata="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" o:allowincell="f" o:allowoverlap="f" strokeweight=".5pt">
               <w10:wrap anchorx="page" anchory="page"/>
               <w10:anchorlock/>
             </v:line>
@@ -12582,7 +12570,7 @@
 </file>
 
 <file path=customXml/itemProps1.xml><?xml version="1.0" encoding="utf-8"?>
-<ds:datastoreItem xmlns:ds="http://schemas.openxmlformats.org/officeDocument/2006/customXml" ds:itemID="{5E68F018-70B7-4FF1-9517-28DF8B735264}">
+<ds:datastoreItem xmlns:ds="http://schemas.openxmlformats.org/officeDocument/2006/customXml" ds:itemID="{E13B3227-94EB-40C2-8D38-8BA3A4475885}">
   <ds:schemaRefs>
     <ds:schemaRef ds:uri="http://schemas.openxmlformats.org/officeDocument/2006/bibliography"/>
   </ds:schemaRefs>

</xml_diff>

<commit_message>
Removed redundant NuGet package from demo project. Updated documentation.
</commit_message>
<xml_diff>
--- a/Documentation/Developer Guides/Implementing a SIF Provider.docx
+++ b/Documentation/Developer Guides/Implementing a SIF Provider.docx
@@ -36,21 +36,41 @@
       <w:r>
         <w:t xml:space="preserve">ersion </w:t>
       </w:r>
-      <w:fldSimple w:instr=" DOCPROPERTY &quot;SystemVersion&quot; ">
-        <w:r>
-          <w:t>6.0.0</w:t>
-        </w:r>
-      </w:fldSimple>
+      <w:r>
+        <w:fldChar w:fldCharType="begin"/>
+      </w:r>
+      <w:r>
+        <w:instrText xml:space="preserve"> DOCPROPERTY "SystemVersion" </w:instrText>
+      </w:r>
+      <w:r>
+        <w:fldChar w:fldCharType="separate"/>
+      </w:r>
+      <w:r>
+        <w:t>6.0.0</w:t>
+      </w:r>
+      <w:r>
+        <w:fldChar w:fldCharType="end"/>
+      </w:r>
     </w:p>
     <w:p>
       <w:pPr>
         <w:pStyle w:val="DocumentTitleBlock"/>
       </w:pPr>
-      <w:fldSimple w:instr=" DOCPROPERTY &quot;Title&quot; ">
-        <w:r>
-          <w:t>Implementing a SIF Provider</w:t>
-        </w:r>
-      </w:fldSimple>
+      <w:r>
+        <w:fldChar w:fldCharType="begin"/>
+      </w:r>
+      <w:r>
+        <w:instrText xml:space="preserve"> DOCPROPERTY "Title" </w:instrText>
+      </w:r>
+      <w:r>
+        <w:fldChar w:fldCharType="separate"/>
+      </w:r>
+      <w:r>
+        <w:t>Implementing a SIF Provider</w:t>
+      </w:r>
+      <w:r>
+        <w:fldChar w:fldCharType="end"/>
+      </w:r>
     </w:p>
     <w:p>
       <w:pPr>
@@ -74,11 +94,21 @@
       <w:r>
         <w:t xml:space="preserve"> </w:t>
       </w:r>
-      <w:fldSimple w:instr=" DOCPROPERTY &quot;Author&quot; ">
-        <w:r>
-          <w:t>Rafidzal Rafiq</w:t>
-        </w:r>
-      </w:fldSimple>
+      <w:r>
+        <w:fldChar w:fldCharType="begin"/>
+      </w:r>
+      <w:r>
+        <w:instrText xml:space="preserve"> DOCPROPERTY "Author" </w:instrText>
+      </w:r>
+      <w:r>
+        <w:fldChar w:fldCharType="separate"/>
+      </w:r>
+      <w:r>
+        <w:t>Rafidzal Rafiq</w:t>
+      </w:r>
+      <w:r>
+        <w:fldChar w:fldCharType="end"/>
+      </w:r>
       <w:r>
         <w:t xml:space="preserve">, </w:t>
       </w:r>
@@ -151,11 +181,21 @@
       <w:r>
         <w:instrText xml:space="preserve">F </w:instrText>
       </w:r>
-      <w:fldSimple w:instr=" DOCPROPERTY &quot;Status&quot; ">
-        <w:r>
-          <w:instrText>final</w:instrText>
-        </w:r>
-      </w:fldSimple>
+      <w:r>
+        <w:fldChar w:fldCharType="begin"/>
+      </w:r>
+      <w:r>
+        <w:instrText xml:space="preserve"> DOCPROPERTY "Status" </w:instrText>
+      </w:r>
+      <w:r>
+        <w:fldChar w:fldCharType="separate"/>
+      </w:r>
+      <w:r>
+        <w:instrText>final</w:instrText>
+      </w:r>
+      <w:r>
+        <w:fldChar w:fldCharType="end"/>
+      </w:r>
       <w:r>
         <w:instrText xml:space="preserve"> = "draft" " (</w:instrText>
       </w:r>
@@ -268,11 +308,21 @@
       <w:r>
         <w:t xml:space="preserve">, </w:t>
       </w:r>
-      <w:fldSimple w:instr=" DOCPROPERTY &quot;Company&quot; ">
-        <w:r>
-          <w:t>Systemic Pty Ltd</w:t>
-        </w:r>
-      </w:fldSimple>
+      <w:r>
+        <w:fldChar w:fldCharType="begin"/>
+      </w:r>
+      <w:r>
+        <w:instrText xml:space="preserve"> DOCPROPERTY "Company" </w:instrText>
+      </w:r>
+      <w:r>
+        <w:fldChar w:fldCharType="separate"/>
+      </w:r>
+      <w:r>
+        <w:t>Systemic Pty Ltd</w:t>
+      </w:r>
+      <w:r>
+        <w:fldChar w:fldCharType="end"/>
+      </w:r>
     </w:p>
     <w:p>
       <w:pPr>
@@ -332,7 +382,7 @@
         <w:rPr>
           <w:noProof/>
         </w:rPr>
-        <w:instrText xml:space="preserve"> PAGEREF _Toc104821337 \h </w:instrText>
+        <w:instrText xml:space="preserve"> PAGEREF _Toc104827206 \h </w:instrText>
       </w:r>
       <w:r>
         <w:rPr>
@@ -395,7 +445,7 @@
         <w:rPr>
           <w:noProof/>
         </w:rPr>
-        <w:instrText xml:space="preserve"> PAGEREF _Toc104821338 \h </w:instrText>
+        <w:instrText xml:space="preserve"> PAGEREF _Toc104827207 \h </w:instrText>
       </w:r>
       <w:r>
         <w:rPr>
@@ -458,7 +508,7 @@
         <w:rPr>
           <w:noProof/>
         </w:rPr>
-        <w:instrText xml:space="preserve"> PAGEREF _Toc104821339 \h </w:instrText>
+        <w:instrText xml:space="preserve"> PAGEREF _Toc104827208 \h </w:instrText>
       </w:r>
       <w:r>
         <w:rPr>
@@ -521,7 +571,7 @@
         <w:rPr>
           <w:noProof/>
         </w:rPr>
-        <w:instrText xml:space="preserve"> PAGEREF _Toc104821340 \h </w:instrText>
+        <w:instrText xml:space="preserve"> PAGEREF _Toc104827209 \h </w:instrText>
       </w:r>
       <w:r>
         <w:rPr>
@@ -538,6 +588,69 @@
         <w:rPr>
           <w:noProof/>
         </w:rPr>
+        <w:t>3</w:t>
+      </w:r>
+      <w:r>
+        <w:rPr>
+          <w:noProof/>
+        </w:rPr>
+        <w:fldChar w:fldCharType="end"/>
+      </w:r>
+    </w:p>
+    <w:p>
+      <w:pPr>
+        <w:pStyle w:val="TOC2"/>
+        <w:rPr>
+          <w:rFonts w:asciiTheme="minorHAnsi" w:eastAsiaTheme="minorEastAsia" w:hAnsiTheme="minorHAnsi" w:cstheme="minorBidi"/>
+          <w:noProof/>
+          <w:szCs w:val="22"/>
+        </w:rPr>
+      </w:pPr>
+      <w:r>
+        <w:rPr>
+          <w:noProof/>
+        </w:rPr>
+        <w:t>3.2.</w:t>
+      </w:r>
+      <w:r>
+        <w:rPr>
+          <w:noProof/>
+        </w:rPr>
+        <w:t xml:space="preserve"> Direct environment</w:t>
+      </w:r>
+      <w:r>
+        <w:rPr>
+          <w:noProof/>
+        </w:rPr>
+        <w:tab/>
+      </w:r>
+      <w:r>
+        <w:rPr>
+          <w:noProof/>
+        </w:rPr>
+        <w:fldChar w:fldCharType="begin"/>
+      </w:r>
+      <w:r>
+        <w:rPr>
+          <w:noProof/>
+        </w:rPr>
+        <w:instrText xml:space="preserve"> PAGEREF _Toc104827210 \h </w:instrText>
+      </w:r>
+      <w:r>
+        <w:rPr>
+          <w:noProof/>
+        </w:rPr>
+      </w:r>
+      <w:r>
+        <w:rPr>
+          <w:noProof/>
+        </w:rPr>
+        <w:fldChar w:fldCharType="separate"/>
+      </w:r>
+      <w:r>
+        <w:rPr>
+          <w:noProof/>
+        </w:rPr>
         <w:t>4</w:t>
       </w:r>
       <w:r>
@@ -549,6 +662,258 @@
     </w:p>
     <w:p>
       <w:pPr>
+        <w:pStyle w:val="TOC1"/>
+        <w:rPr>
+          <w:rFonts w:asciiTheme="minorHAnsi" w:eastAsiaTheme="minorEastAsia" w:hAnsiTheme="minorHAnsi" w:cstheme="minorBidi"/>
+          <w:noProof/>
+          <w:szCs w:val="22"/>
+        </w:rPr>
+      </w:pPr>
+      <w:r>
+        <w:rPr>
+          <w:noProof/>
+        </w:rPr>
+        <w:t>4.</w:t>
+      </w:r>
+      <w:r>
+        <w:rPr>
+          <w:noProof/>
+        </w:rPr>
+        <w:t xml:space="preserve"> Define the SIF Data Model object</w:t>
+      </w:r>
+      <w:r>
+        <w:rPr>
+          <w:noProof/>
+        </w:rPr>
+        <w:tab/>
+      </w:r>
+      <w:r>
+        <w:rPr>
+          <w:noProof/>
+        </w:rPr>
+        <w:fldChar w:fldCharType="begin"/>
+      </w:r>
+      <w:r>
+        <w:rPr>
+          <w:noProof/>
+        </w:rPr>
+        <w:instrText xml:space="preserve"> PAGEREF _Toc104827211 \h </w:instrText>
+      </w:r>
+      <w:r>
+        <w:rPr>
+          <w:noProof/>
+        </w:rPr>
+      </w:r>
+      <w:r>
+        <w:rPr>
+          <w:noProof/>
+        </w:rPr>
+        <w:fldChar w:fldCharType="separate"/>
+      </w:r>
+      <w:r>
+        <w:rPr>
+          <w:noProof/>
+        </w:rPr>
+        <w:t>4</w:t>
+      </w:r>
+      <w:r>
+        <w:rPr>
+          <w:noProof/>
+        </w:rPr>
+        <w:fldChar w:fldCharType="end"/>
+      </w:r>
+    </w:p>
+    <w:p>
+      <w:pPr>
+        <w:pStyle w:val="TOC1"/>
+        <w:rPr>
+          <w:rFonts w:asciiTheme="minorHAnsi" w:eastAsiaTheme="minorEastAsia" w:hAnsiTheme="minorHAnsi" w:cstheme="minorBidi"/>
+          <w:noProof/>
+          <w:szCs w:val="22"/>
+        </w:rPr>
+      </w:pPr>
+      <w:r>
+        <w:rPr>
+          <w:noProof/>
+        </w:rPr>
+        <w:t>5.</w:t>
+      </w:r>
+      <w:r>
+        <w:rPr>
+          <w:noProof/>
+        </w:rPr>
+        <w:t xml:space="preserve"> Implement the service interface</w:t>
+      </w:r>
+      <w:r>
+        <w:rPr>
+          <w:noProof/>
+        </w:rPr>
+        <w:tab/>
+      </w:r>
+      <w:r>
+        <w:rPr>
+          <w:noProof/>
+        </w:rPr>
+        <w:fldChar w:fldCharType="begin"/>
+      </w:r>
+      <w:r>
+        <w:rPr>
+          <w:noProof/>
+        </w:rPr>
+        <w:instrText xml:space="preserve"> PAGEREF _Toc104827212 \h </w:instrText>
+      </w:r>
+      <w:r>
+        <w:rPr>
+          <w:noProof/>
+        </w:rPr>
+      </w:r>
+      <w:r>
+        <w:rPr>
+          <w:noProof/>
+        </w:rPr>
+        <w:fldChar w:fldCharType="separate"/>
+      </w:r>
+      <w:r>
+        <w:rPr>
+          <w:noProof/>
+        </w:rPr>
+        <w:t>4</w:t>
+      </w:r>
+      <w:r>
+        <w:rPr>
+          <w:noProof/>
+        </w:rPr>
+        <w:fldChar w:fldCharType="end"/>
+      </w:r>
+    </w:p>
+    <w:p>
+      <w:pPr>
+        <w:pStyle w:val="TOC1"/>
+        <w:rPr>
+          <w:rFonts w:asciiTheme="minorHAnsi" w:eastAsiaTheme="minorEastAsia" w:hAnsiTheme="minorHAnsi" w:cstheme="minorBidi"/>
+          <w:noProof/>
+          <w:szCs w:val="22"/>
+        </w:rPr>
+      </w:pPr>
+      <w:r>
+        <w:rPr>
+          <w:noProof/>
+        </w:rPr>
+        <w:t>6.</w:t>
+      </w:r>
+      <w:r>
+        <w:rPr>
+          <w:noProof/>
+        </w:rPr>
+        <w:t xml:space="preserve"> Create the SIF Provider</w:t>
+      </w:r>
+      <w:r>
+        <w:rPr>
+          <w:noProof/>
+        </w:rPr>
+        <w:tab/>
+      </w:r>
+      <w:r>
+        <w:rPr>
+          <w:noProof/>
+        </w:rPr>
+        <w:fldChar w:fldCharType="begin"/>
+      </w:r>
+      <w:r>
+        <w:rPr>
+          <w:noProof/>
+        </w:rPr>
+        <w:instrText xml:space="preserve"> PAGEREF _Toc104827213 \h </w:instrText>
+      </w:r>
+      <w:r>
+        <w:rPr>
+          <w:noProof/>
+        </w:rPr>
+      </w:r>
+      <w:r>
+        <w:rPr>
+          <w:noProof/>
+        </w:rPr>
+        <w:fldChar w:fldCharType="separate"/>
+      </w:r>
+      <w:r>
+        <w:rPr>
+          <w:noProof/>
+        </w:rPr>
+        <w:t>5</w:t>
+      </w:r>
+      <w:r>
+        <w:rPr>
+          <w:noProof/>
+        </w:rPr>
+        <w:fldChar w:fldCharType="end"/>
+      </w:r>
+    </w:p>
+    <w:p>
+      <w:pPr>
+        <w:pStyle w:val="TOC1"/>
+        <w:rPr>
+          <w:rFonts w:asciiTheme="minorHAnsi" w:eastAsiaTheme="minorEastAsia" w:hAnsiTheme="minorHAnsi" w:cstheme="minorBidi"/>
+          <w:noProof/>
+          <w:szCs w:val="22"/>
+        </w:rPr>
+      </w:pPr>
+      <w:r>
+        <w:rPr>
+          <w:noProof/>
+        </w:rPr>
+        <w:t>7.</w:t>
+      </w:r>
+      <w:r>
+        <w:rPr>
+          <w:noProof/>
+        </w:rPr>
+        <w:t xml:space="preserve"> ASP.NET Core Web API specific configuration</w:t>
+      </w:r>
+      <w:r>
+        <w:rPr>
+          <w:noProof/>
+        </w:rPr>
+        <w:tab/>
+      </w:r>
+      <w:r>
+        <w:rPr>
+          <w:noProof/>
+        </w:rPr>
+        <w:fldChar w:fldCharType="begin"/>
+      </w:r>
+      <w:r>
+        <w:rPr>
+          <w:noProof/>
+        </w:rPr>
+        <w:instrText xml:space="preserve"> PAGEREF _Toc104827214 \h </w:instrText>
+      </w:r>
+      <w:r>
+        <w:rPr>
+          <w:noProof/>
+        </w:rPr>
+      </w:r>
+      <w:r>
+        <w:rPr>
+          <w:noProof/>
+        </w:rPr>
+        <w:fldChar w:fldCharType="separate"/>
+      </w:r>
+      <w:r>
+        <w:rPr>
+          <w:noProof/>
+        </w:rPr>
+        <w:t>5</w:t>
+      </w:r>
+      <w:r>
+        <w:rPr>
+          <w:noProof/>
+        </w:rPr>
+        <w:fldChar w:fldCharType="end"/>
+      </w:r>
+    </w:p>
+    <w:p>
+      <w:pPr>
         <w:pStyle w:val="TOC2"/>
         <w:rPr>
           <w:rFonts w:asciiTheme="minorHAnsi" w:eastAsiaTheme="minorEastAsia" w:hAnsiTheme="minorHAnsi" w:cstheme="minorBidi"/>
@@ -560,13 +925,13 @@
         <w:rPr>
           <w:noProof/>
         </w:rPr>
-        <w:t>3.2.</w:t>
-      </w:r>
-      <w:r>
-        <w:rPr>
-          <w:noProof/>
-        </w:rPr>
-        <w:t xml:space="preserve"> Direct environment</w:t>
+        <w:t>7.1.</w:t>
+      </w:r>
+      <w:r>
+        <w:rPr>
+          <w:noProof/>
+        </w:rPr>
+        <w:t xml:space="preserve"> Configure XML serialization</w:t>
       </w:r>
       <w:r>
         <w:rPr>
@@ -584,7 +949,7 @@
         <w:rPr>
           <w:noProof/>
         </w:rPr>
-        <w:instrText xml:space="preserve"> PAGEREF _Toc104821341 \h </w:instrText>
+        <w:instrText xml:space="preserve"> PAGEREF _Toc104827215 \h </w:instrText>
       </w:r>
       <w:r>
         <w:rPr>
@@ -601,7 +966,7 @@
         <w:rPr>
           <w:noProof/>
         </w:rPr>
-        <w:t>4</w:t>
+        <w:t>5</w:t>
       </w:r>
       <w:r>
         <w:rPr>
@@ -612,6 +977,69 @@
     </w:p>
     <w:p>
       <w:pPr>
+        <w:pStyle w:val="TOC2"/>
+        <w:rPr>
+          <w:rFonts w:asciiTheme="minorHAnsi" w:eastAsiaTheme="minorEastAsia" w:hAnsiTheme="minorHAnsi" w:cstheme="minorBidi"/>
+          <w:noProof/>
+          <w:szCs w:val="22"/>
+        </w:rPr>
+      </w:pPr>
+      <w:r>
+        <w:rPr>
+          <w:noProof/>
+        </w:rPr>
+        <w:t>7.2.</w:t>
+      </w:r>
+      <w:r>
+        <w:rPr>
+          <w:noProof/>
+        </w:rPr>
+        <w:t xml:space="preserve"> Enabling method override</w:t>
+      </w:r>
+      <w:r>
+        <w:rPr>
+          <w:noProof/>
+        </w:rPr>
+        <w:tab/>
+      </w:r>
+      <w:r>
+        <w:rPr>
+          <w:noProof/>
+        </w:rPr>
+        <w:fldChar w:fldCharType="begin"/>
+      </w:r>
+      <w:r>
+        <w:rPr>
+          <w:noProof/>
+        </w:rPr>
+        <w:instrText xml:space="preserve"> PAGEREF _Toc104827216 \h </w:instrText>
+      </w:r>
+      <w:r>
+        <w:rPr>
+          <w:noProof/>
+        </w:rPr>
+      </w:r>
+      <w:r>
+        <w:rPr>
+          <w:noProof/>
+        </w:rPr>
+        <w:fldChar w:fldCharType="separate"/>
+      </w:r>
+      <w:r>
+        <w:rPr>
+          <w:noProof/>
+        </w:rPr>
+        <w:t>6</w:t>
+      </w:r>
+      <w:r>
+        <w:rPr>
+          <w:noProof/>
+        </w:rPr>
+        <w:fldChar w:fldCharType="end"/>
+      </w:r>
+    </w:p>
+    <w:p>
+      <w:pPr>
         <w:pStyle w:val="TOC1"/>
         <w:rPr>
           <w:rFonts w:asciiTheme="minorHAnsi" w:eastAsiaTheme="minorEastAsia" w:hAnsiTheme="minorHAnsi" w:cstheme="minorBidi"/>
@@ -623,13 +1051,13 @@
         <w:rPr>
           <w:noProof/>
         </w:rPr>
-        <w:t>4.</w:t>
-      </w:r>
-      <w:r>
-        <w:rPr>
-          <w:noProof/>
-        </w:rPr>
-        <w:t xml:space="preserve"> Define the SIF Data Model object</w:t>
+        <w:t>8.</w:t>
+      </w:r>
+      <w:r>
+        <w:rPr>
+          <w:noProof/>
+        </w:rPr>
+        <w:t xml:space="preserve"> Appendix A – Enabling SIF Events</w:t>
       </w:r>
       <w:r>
         <w:rPr>
@@ -647,7 +1075,7 @@
         <w:rPr>
           <w:noProof/>
         </w:rPr>
-        <w:instrText xml:space="preserve"> PAGEREF _Toc104821342 \h </w:instrText>
+        <w:instrText xml:space="preserve"> PAGEREF _Toc104827217 \h </w:instrText>
       </w:r>
       <w:r>
         <w:rPr>
@@ -664,7 +1092,7 @@
         <w:rPr>
           <w:noProof/>
         </w:rPr>
-        <w:t>4</w:t>
+        <w:t>7</w:t>
       </w:r>
       <w:r>
         <w:rPr>
@@ -675,7 +1103,7 @@
     </w:p>
     <w:p>
       <w:pPr>
-        <w:pStyle w:val="TOC1"/>
+        <w:pStyle w:val="TOC2"/>
         <w:rPr>
           <w:rFonts w:asciiTheme="minorHAnsi" w:eastAsiaTheme="minorEastAsia" w:hAnsiTheme="minorHAnsi" w:cstheme="minorBidi"/>
           <w:noProof/>
@@ -686,13 +1114,13 @@
         <w:rPr>
           <w:noProof/>
         </w:rPr>
-        <w:t>5.</w:t>
-      </w:r>
-      <w:r>
-        <w:rPr>
-          <w:noProof/>
-        </w:rPr>
-        <w:t xml:space="preserve"> Implement the service interface</w:t>
+        <w:t>8.1.</w:t>
+      </w:r>
+      <w:r>
+        <w:rPr>
+          <w:noProof/>
+        </w:rPr>
+        <w:t xml:space="preserve"> Introduction</w:t>
       </w:r>
       <w:r>
         <w:rPr>
@@ -710,7 +1138,7 @@
         <w:rPr>
           <w:noProof/>
         </w:rPr>
-        <w:instrText xml:space="preserve"> PAGEREF _Toc104821343 \h </w:instrText>
+        <w:instrText xml:space="preserve"> PAGEREF _Toc104827218 \h </w:instrText>
       </w:r>
       <w:r>
         <w:rPr>
@@ -727,7 +1155,7 @@
         <w:rPr>
           <w:noProof/>
         </w:rPr>
-        <w:t>5</w:t>
+        <w:t>7</w:t>
       </w:r>
       <w:r>
         <w:rPr>
@@ -738,7 +1166,7 @@
     </w:p>
     <w:p>
       <w:pPr>
-        <w:pStyle w:val="TOC1"/>
+        <w:pStyle w:val="TOC2"/>
         <w:rPr>
           <w:rFonts w:asciiTheme="minorHAnsi" w:eastAsiaTheme="minorEastAsia" w:hAnsiTheme="minorHAnsi" w:cstheme="minorBidi"/>
           <w:noProof/>
@@ -749,13 +1177,13 @@
         <w:rPr>
           <w:noProof/>
         </w:rPr>
-        <w:t>6.</w:t>
-      </w:r>
-      <w:r>
-        <w:rPr>
-          <w:noProof/>
-        </w:rPr>
-        <w:t xml:space="preserve"> Create the SIF Provider</w:t>
+        <w:t>8.2.</w:t>
+      </w:r>
+      <w:r>
+        <w:rPr>
+          <w:noProof/>
+        </w:rPr>
+        <w:t xml:space="preserve"> IEventIterator interface</w:t>
       </w:r>
       <w:r>
         <w:rPr>
@@ -773,7 +1201,7 @@
         <w:rPr>
           <w:noProof/>
         </w:rPr>
-        <w:instrText xml:space="preserve"> PAGEREF _Toc104821344 \h </w:instrText>
+        <w:instrText xml:space="preserve"> PAGEREF _Toc104827219 \h </w:instrText>
       </w:r>
       <w:r>
         <w:rPr>
@@ -790,7 +1218,7 @@
         <w:rPr>
           <w:noProof/>
         </w:rPr>
-        <w:t>5</w:t>
+        <w:t>7</w:t>
       </w:r>
       <w:r>
         <w:rPr>
@@ -801,7 +1229,7 @@
     </w:p>
     <w:p>
       <w:pPr>
-        <w:pStyle w:val="TOC1"/>
+        <w:pStyle w:val="TOC2"/>
         <w:rPr>
           <w:rFonts w:asciiTheme="minorHAnsi" w:eastAsiaTheme="minorEastAsia" w:hAnsiTheme="minorHAnsi" w:cstheme="minorBidi"/>
           <w:noProof/>
@@ -812,13 +1240,13 @@
         <w:rPr>
           <w:noProof/>
         </w:rPr>
-        <w:t>7.</w:t>
-      </w:r>
-      <w:r>
-        <w:rPr>
-          <w:noProof/>
-        </w:rPr>
-        <w:t xml:space="preserve"> ASP.NET Core Web API specific configuration</w:t>
+        <w:t>8.3.</w:t>
+      </w:r>
+      <w:r>
+        <w:rPr>
+          <w:noProof/>
+        </w:rPr>
+        <w:t xml:space="preserve"> IEventService</w:t>
       </w:r>
       <w:r>
         <w:rPr>
@@ -836,7 +1264,7 @@
         <w:rPr>
           <w:noProof/>
         </w:rPr>
-        <w:instrText xml:space="preserve"> PAGEREF _Toc104821345 \h </w:instrText>
+        <w:instrText xml:space="preserve"> PAGEREF _Toc104827220 \h </w:instrText>
       </w:r>
       <w:r>
         <w:rPr>
@@ -853,7 +1281,7 @@
         <w:rPr>
           <w:noProof/>
         </w:rPr>
-        <w:t>5</w:t>
+        <w:t>7</w:t>
       </w:r>
       <w:r>
         <w:rPr>
@@ -875,13 +1303,13 @@
         <w:rPr>
           <w:noProof/>
         </w:rPr>
-        <w:t>7.1.</w:t>
-      </w:r>
-      <w:r>
-        <w:rPr>
-          <w:noProof/>
-        </w:rPr>
-        <w:t xml:space="preserve"> Configure XML serialization</w:t>
+        <w:t>8.4.</w:t>
+      </w:r>
+      <w:r>
+        <w:rPr>
+          <w:noProof/>
+        </w:rPr>
+        <w:t xml:space="preserve"> BroadcastEvents Web API route</w:t>
       </w:r>
       <w:r>
         <w:rPr>
@@ -899,7 +1327,7 @@
         <w:rPr>
           <w:noProof/>
         </w:rPr>
-        <w:instrText xml:space="preserve"> PAGEREF _Toc104821346 \h </w:instrText>
+        <w:instrText xml:space="preserve"> PAGEREF _Toc104827221 \h </w:instrText>
       </w:r>
       <w:r>
         <w:rPr>
@@ -916,7 +1344,7 @@
         <w:rPr>
           <w:noProof/>
         </w:rPr>
-        <w:t>5</w:t>
+        <w:t>7</w:t>
       </w:r>
       <w:r>
         <w:rPr>
@@ -938,13 +1366,13 @@
         <w:rPr>
           <w:noProof/>
         </w:rPr>
-        <w:t>7.2.</w:t>
-      </w:r>
-      <w:r>
-        <w:rPr>
-          <w:noProof/>
-        </w:rPr>
-        <w:t xml:space="preserve"> Enabling method override</w:t>
+        <w:t>8.5.</w:t>
+      </w:r>
+      <w:r>
+        <w:rPr>
+          <w:noProof/>
+        </w:rPr>
+        <w:t xml:space="preserve"> SIF Framework configuration</w:t>
       </w:r>
       <w:r>
         <w:rPr>
@@ -962,7 +1390,7 @@
         <w:rPr>
           <w:noProof/>
         </w:rPr>
-        <w:instrText xml:space="preserve"> PAGEREF _Toc104821347 \h </w:instrText>
+        <w:instrText xml:space="preserve"> PAGEREF _Toc104827222 \h </w:instrText>
       </w:r>
       <w:r>
         <w:rPr>
@@ -979,7 +1407,7 @@
         <w:rPr>
           <w:noProof/>
         </w:rPr>
-        <w:t>6</w:t>
+        <w:t>7</w:t>
       </w:r>
       <w:r>
         <w:rPr>
@@ -990,7 +1418,7 @@
     </w:p>
     <w:p>
       <w:pPr>
-        <w:pStyle w:val="TOC1"/>
+        <w:pStyle w:val="TOC2"/>
         <w:rPr>
           <w:rFonts w:asciiTheme="minorHAnsi" w:eastAsiaTheme="minorEastAsia" w:hAnsiTheme="minorHAnsi" w:cstheme="minorBidi"/>
           <w:noProof/>
@@ -1001,13 +1429,13 @@
         <w:rPr>
           <w:noProof/>
         </w:rPr>
-        <w:t>8.</w:t>
-      </w:r>
-      <w:r>
-        <w:rPr>
-          <w:noProof/>
-        </w:rPr>
-        <w:t xml:space="preserve"> Appendix A – Enabling SIF Events</w:t>
+        <w:t>8.6.</w:t>
+      </w:r>
+      <w:r>
+        <w:rPr>
+          <w:noProof/>
+        </w:rPr>
+        <w:t xml:space="preserve"> Scheduling SIF Events</w:t>
       </w:r>
       <w:r>
         <w:rPr>
@@ -1025,7 +1453,7 @@
         <w:rPr>
           <w:noProof/>
         </w:rPr>
-        <w:instrText xml:space="preserve"> PAGEREF _Toc104821348 \h </w:instrText>
+        <w:instrText xml:space="preserve"> PAGEREF _Toc104827223 \h </w:instrText>
       </w:r>
       <w:r>
         <w:rPr>
@@ -1042,7 +1470,7 @@
         <w:rPr>
           <w:noProof/>
         </w:rPr>
-        <w:t>7</w:t>
+        <w:t>8</w:t>
       </w:r>
       <w:r>
         <w:rPr>
@@ -1053,391 +1481,13 @@
     </w:p>
     <w:p>
       <w:pPr>
-        <w:pStyle w:val="TOC2"/>
-        <w:rPr>
-          <w:rFonts w:asciiTheme="minorHAnsi" w:eastAsiaTheme="minorEastAsia" w:hAnsiTheme="minorHAnsi" w:cstheme="minorBidi"/>
-          <w:noProof/>
-          <w:szCs w:val="22"/>
-        </w:rPr>
-      </w:pPr>
-      <w:r>
-        <w:rPr>
-          <w:noProof/>
-        </w:rPr>
-        <w:t>8.1.</w:t>
-      </w:r>
-      <w:r>
-        <w:rPr>
-          <w:noProof/>
-        </w:rPr>
-        <w:t xml:space="preserve"> Introduction</w:t>
-      </w:r>
-      <w:r>
-        <w:rPr>
-          <w:noProof/>
-        </w:rPr>
-        <w:tab/>
-      </w:r>
-      <w:r>
-        <w:rPr>
-          <w:noProof/>
-        </w:rPr>
-        <w:fldChar w:fldCharType="begin"/>
-      </w:r>
-      <w:r>
-        <w:rPr>
-          <w:noProof/>
-        </w:rPr>
-        <w:instrText xml:space="preserve"> PAGEREF _Toc104821349 \h </w:instrText>
-      </w:r>
-      <w:r>
-        <w:rPr>
-          <w:noProof/>
-        </w:rPr>
-      </w:r>
-      <w:r>
-        <w:rPr>
-          <w:noProof/>
-        </w:rPr>
-        <w:fldChar w:fldCharType="separate"/>
-      </w:r>
-      <w:r>
-        <w:rPr>
-          <w:noProof/>
-        </w:rPr>
-        <w:t>7</w:t>
-      </w:r>
-      <w:r>
-        <w:rPr>
-          <w:noProof/>
-        </w:rPr>
+        <w:pStyle w:val="PrePostbody1"/>
+      </w:pPr>
+      <w:r>
         <w:fldChar w:fldCharType="end"/>
       </w:r>
     </w:p>
     <w:p>
-      <w:pPr>
-        <w:pStyle w:val="TOC2"/>
-        <w:rPr>
-          <w:rFonts w:asciiTheme="minorHAnsi" w:eastAsiaTheme="minorEastAsia" w:hAnsiTheme="minorHAnsi" w:cstheme="minorBidi"/>
-          <w:noProof/>
-          <w:szCs w:val="22"/>
-        </w:rPr>
-      </w:pPr>
-      <w:r>
-        <w:rPr>
-          <w:noProof/>
-        </w:rPr>
-        <w:t>8.2.</w:t>
-      </w:r>
-      <w:r>
-        <w:rPr>
-          <w:noProof/>
-        </w:rPr>
-        <w:t xml:space="preserve"> IEventIterator interface</w:t>
-      </w:r>
-      <w:r>
-        <w:rPr>
-          <w:noProof/>
-        </w:rPr>
-        <w:tab/>
-      </w:r>
-      <w:r>
-        <w:rPr>
-          <w:noProof/>
-        </w:rPr>
-        <w:fldChar w:fldCharType="begin"/>
-      </w:r>
-      <w:r>
-        <w:rPr>
-          <w:noProof/>
-        </w:rPr>
-        <w:instrText xml:space="preserve"> PAGEREF _Toc104821350 \h </w:instrText>
-      </w:r>
-      <w:r>
-        <w:rPr>
-          <w:noProof/>
-        </w:rPr>
-      </w:r>
-      <w:r>
-        <w:rPr>
-          <w:noProof/>
-        </w:rPr>
-        <w:fldChar w:fldCharType="separate"/>
-      </w:r>
-      <w:r>
-        <w:rPr>
-          <w:noProof/>
-        </w:rPr>
-        <w:t>7</w:t>
-      </w:r>
-      <w:r>
-        <w:rPr>
-          <w:noProof/>
-        </w:rPr>
-        <w:fldChar w:fldCharType="end"/>
-      </w:r>
-    </w:p>
-    <w:p>
-      <w:pPr>
-        <w:pStyle w:val="TOC2"/>
-        <w:rPr>
-          <w:rFonts w:asciiTheme="minorHAnsi" w:eastAsiaTheme="minorEastAsia" w:hAnsiTheme="minorHAnsi" w:cstheme="minorBidi"/>
-          <w:noProof/>
-          <w:szCs w:val="22"/>
-        </w:rPr>
-      </w:pPr>
-      <w:r>
-        <w:rPr>
-          <w:noProof/>
-        </w:rPr>
-        <w:t>8.3.</w:t>
-      </w:r>
-      <w:r>
-        <w:rPr>
-          <w:noProof/>
-        </w:rPr>
-        <w:t xml:space="preserve"> IEventService</w:t>
-      </w:r>
-      <w:r>
-        <w:rPr>
-          <w:noProof/>
-        </w:rPr>
-        <w:tab/>
-      </w:r>
-      <w:r>
-        <w:rPr>
-          <w:noProof/>
-        </w:rPr>
-        <w:fldChar w:fldCharType="begin"/>
-      </w:r>
-      <w:r>
-        <w:rPr>
-          <w:noProof/>
-        </w:rPr>
-        <w:instrText xml:space="preserve"> PAGEREF _Toc104821351 \h </w:instrText>
-      </w:r>
-      <w:r>
-        <w:rPr>
-          <w:noProof/>
-        </w:rPr>
-      </w:r>
-      <w:r>
-        <w:rPr>
-          <w:noProof/>
-        </w:rPr>
-        <w:fldChar w:fldCharType="separate"/>
-      </w:r>
-      <w:r>
-        <w:rPr>
-          <w:noProof/>
-        </w:rPr>
-        <w:t>7</w:t>
-      </w:r>
-      <w:r>
-        <w:rPr>
-          <w:noProof/>
-        </w:rPr>
-        <w:fldChar w:fldCharType="end"/>
-      </w:r>
-    </w:p>
-    <w:p>
-      <w:pPr>
-        <w:pStyle w:val="TOC2"/>
-        <w:rPr>
-          <w:rFonts w:asciiTheme="minorHAnsi" w:eastAsiaTheme="minorEastAsia" w:hAnsiTheme="minorHAnsi" w:cstheme="minorBidi"/>
-          <w:noProof/>
-          <w:szCs w:val="22"/>
-        </w:rPr>
-      </w:pPr>
-      <w:r>
-        <w:rPr>
-          <w:noProof/>
-        </w:rPr>
-        <w:t>8.4.</w:t>
-      </w:r>
-      <w:r>
-        <w:rPr>
-          <w:noProof/>
-        </w:rPr>
-        <w:t xml:space="preserve"> BroadcastEvents Web API route</w:t>
-      </w:r>
-      <w:r>
-        <w:rPr>
-          <w:noProof/>
-        </w:rPr>
-        <w:tab/>
-      </w:r>
-      <w:r>
-        <w:rPr>
-          <w:noProof/>
-        </w:rPr>
-        <w:fldChar w:fldCharType="begin"/>
-      </w:r>
-      <w:r>
-        <w:rPr>
-          <w:noProof/>
-        </w:rPr>
-        <w:instrText xml:space="preserve"> PAGEREF _Toc104821352 \h </w:instrText>
-      </w:r>
-      <w:r>
-        <w:rPr>
-          <w:noProof/>
-        </w:rPr>
-      </w:r>
-      <w:r>
-        <w:rPr>
-          <w:noProof/>
-        </w:rPr>
-        <w:fldChar w:fldCharType="separate"/>
-      </w:r>
-      <w:r>
-        <w:rPr>
-          <w:noProof/>
-        </w:rPr>
-        <w:t>7</w:t>
-      </w:r>
-      <w:r>
-        <w:rPr>
-          <w:noProof/>
-        </w:rPr>
-        <w:fldChar w:fldCharType="end"/>
-      </w:r>
-    </w:p>
-    <w:p>
-      <w:pPr>
-        <w:pStyle w:val="TOC2"/>
-        <w:rPr>
-          <w:rFonts w:asciiTheme="minorHAnsi" w:eastAsiaTheme="minorEastAsia" w:hAnsiTheme="minorHAnsi" w:cstheme="minorBidi"/>
-          <w:noProof/>
-          <w:szCs w:val="22"/>
-        </w:rPr>
-      </w:pPr>
-      <w:r>
-        <w:rPr>
-          <w:noProof/>
-        </w:rPr>
-        <w:t>8.5.</w:t>
-      </w:r>
-      <w:r>
-        <w:rPr>
-          <w:noProof/>
-        </w:rPr>
-        <w:t xml:space="preserve"> SIF Framework configuration</w:t>
-      </w:r>
-      <w:r>
-        <w:rPr>
-          <w:noProof/>
-        </w:rPr>
-        <w:tab/>
-      </w:r>
-      <w:r>
-        <w:rPr>
-          <w:noProof/>
-        </w:rPr>
-        <w:fldChar w:fldCharType="begin"/>
-      </w:r>
-      <w:r>
-        <w:rPr>
-          <w:noProof/>
-        </w:rPr>
-        <w:instrText xml:space="preserve"> PAGEREF _Toc104821353 \h </w:instrText>
-      </w:r>
-      <w:r>
-        <w:rPr>
-          <w:noProof/>
-        </w:rPr>
-      </w:r>
-      <w:r>
-        <w:rPr>
-          <w:noProof/>
-        </w:rPr>
-        <w:fldChar w:fldCharType="separate"/>
-      </w:r>
-      <w:r>
-        <w:rPr>
-          <w:noProof/>
-        </w:rPr>
-        <w:t>7</w:t>
-      </w:r>
-      <w:r>
-        <w:rPr>
-          <w:noProof/>
-        </w:rPr>
-        <w:fldChar w:fldCharType="end"/>
-      </w:r>
-    </w:p>
-    <w:p>
-      <w:pPr>
-        <w:pStyle w:val="TOC2"/>
-        <w:rPr>
-          <w:rFonts w:asciiTheme="minorHAnsi" w:eastAsiaTheme="minorEastAsia" w:hAnsiTheme="minorHAnsi" w:cstheme="minorBidi"/>
-          <w:noProof/>
-          <w:szCs w:val="22"/>
-        </w:rPr>
-      </w:pPr>
-      <w:r>
-        <w:rPr>
-          <w:noProof/>
-        </w:rPr>
-        <w:t>8.6.</w:t>
-      </w:r>
-      <w:r>
-        <w:rPr>
-          <w:noProof/>
-        </w:rPr>
-        <w:t xml:space="preserve"> Scheduling SIF Events</w:t>
-      </w:r>
-      <w:r>
-        <w:rPr>
-          <w:noProof/>
-        </w:rPr>
-        <w:tab/>
-      </w:r>
-      <w:r>
-        <w:rPr>
-          <w:noProof/>
-        </w:rPr>
-        <w:fldChar w:fldCharType="begin"/>
-      </w:r>
-      <w:r>
-        <w:rPr>
-          <w:noProof/>
-        </w:rPr>
-        <w:instrText xml:space="preserve"> PAGEREF _Toc104821354 \h </w:instrText>
-      </w:r>
-      <w:r>
-        <w:rPr>
-          <w:noProof/>
-        </w:rPr>
-      </w:r>
-      <w:r>
-        <w:rPr>
-          <w:noProof/>
-        </w:rPr>
-        <w:fldChar w:fldCharType="separate"/>
-      </w:r>
-      <w:r>
-        <w:rPr>
-          <w:noProof/>
-        </w:rPr>
-        <w:t>8</w:t>
-      </w:r>
-      <w:r>
-        <w:rPr>
-          <w:noProof/>
-        </w:rPr>
-        <w:fldChar w:fldCharType="end"/>
-      </w:r>
-    </w:p>
-    <w:p>
-      <w:pPr>
-        <w:pStyle w:val="PrePostbody1"/>
-      </w:pPr>
-      <w:r>
-        <w:fldChar w:fldCharType="end"/>
-      </w:r>
-    </w:p>
-    <w:p>
       <w:r>
         <w:br w:type="page"/>
       </w:r>
@@ -1446,7 +1496,7 @@
       <w:pPr>
         <w:pStyle w:val="Heading1"/>
       </w:pPr>
-      <w:bookmarkStart w:id="0" w:name="_Toc104821337"/>
+      <w:bookmarkStart w:id="0" w:name="_Toc104827206"/>
       <w:r>
         <w:lastRenderedPageBreak/>
         <w:t>Introduction</w:t>
@@ -1508,7 +1558,7 @@
       <w:pPr>
         <w:pStyle w:val="Heading1"/>
       </w:pPr>
-      <w:bookmarkStart w:id="1" w:name="_Toc104821338"/>
+      <w:bookmarkStart w:id="1" w:name="_Toc104827207"/>
       <w:r>
         <w:t>P</w:t>
       </w:r>
@@ -1666,22 +1716,6 @@
           <w:numId w:val="9"/>
         </w:numPr>
       </w:pPr>
-      <w:proofErr w:type="spellStart"/>
-      <w:proofErr w:type="gramStart"/>
-      <w:r>
-        <w:t>Tardigrade.Framework.EntityFrameworkCore</w:t>
-      </w:r>
-      <w:proofErr w:type="spellEnd"/>
-      <w:proofErr w:type="gramEnd"/>
-    </w:p>
-    <w:p>
-      <w:pPr>
-        <w:pStyle w:val="Body1"/>
-        <w:numPr>
-          <w:ilvl w:val="0"/>
-          <w:numId w:val="9"/>
-        </w:numPr>
-      </w:pPr>
       <w:r>
         <w:t>An appropriate SQL database driver</w:t>
       </w:r>
@@ -1734,7 +1768,7 @@
       <w:pPr>
         <w:pStyle w:val="Heading1"/>
       </w:pPr>
-      <w:bookmarkStart w:id="2" w:name="_Toc104821339"/>
+      <w:bookmarkStart w:id="2" w:name="_Toc104827208"/>
       <w:r>
         <w:t>Project</w:t>
       </w:r>
@@ -1782,9 +1816,8 @@
       <w:pPr>
         <w:pStyle w:val="Heading2"/>
       </w:pPr>
-      <w:bookmarkStart w:id="3" w:name="_Toc104821340"/>
-      <w:r>
-        <w:lastRenderedPageBreak/>
+      <w:bookmarkStart w:id="3" w:name="_Toc104827209"/>
+      <w:r>
         <w:t>Brokered environment</w:t>
       </w:r>
       <w:bookmarkEnd w:id="3"/>
@@ -1828,6 +1861,7 @@
       <w:proofErr w:type="spellStart"/>
       <w:proofErr w:type="gramStart"/>
       <w:r>
+        <w:lastRenderedPageBreak/>
         <w:t>ConnectionStrings:DefaultConnection</w:t>
       </w:r>
       <w:proofErr w:type="spellEnd"/>
@@ -2034,7 +2068,7 @@
       <w:pPr>
         <w:pStyle w:val="Heading2"/>
       </w:pPr>
-      <w:bookmarkStart w:id="4" w:name="_Toc104821341"/>
+      <w:bookmarkStart w:id="4" w:name="_Toc104827210"/>
       <w:r>
         <w:t>Direct environment</w:t>
       </w:r>
@@ -2103,7 +2137,7 @@
       </w:pPr>
       <w:bookmarkStart w:id="5" w:name="_Toc492154834"/>
       <w:bookmarkStart w:id="6" w:name="_Toc104735658"/>
-      <w:bookmarkStart w:id="7" w:name="_Toc104821342"/>
+      <w:bookmarkStart w:id="7" w:name="_Toc104827211"/>
       <w:r>
         <w:t>Define the SIF Data Model object</w:t>
       </w:r>
@@ -2153,9 +2187,8 @@
       <w:pPr>
         <w:pStyle w:val="Heading1"/>
       </w:pPr>
-      <w:bookmarkStart w:id="8" w:name="_Toc104821343"/>
-      <w:r>
-        <w:lastRenderedPageBreak/>
+      <w:bookmarkStart w:id="8" w:name="_Toc104827212"/>
+      <w:r>
         <w:t xml:space="preserve">Implement the </w:t>
       </w:r>
       <w:r>
@@ -2259,8 +2292,9 @@
       <w:pPr>
         <w:pStyle w:val="Heading1"/>
       </w:pPr>
-      <w:bookmarkStart w:id="9" w:name="_Toc104821344"/>
-      <w:r>
+      <w:bookmarkStart w:id="9" w:name="_Toc104827213"/>
+      <w:r>
+        <w:lastRenderedPageBreak/>
         <w:t>Create</w:t>
       </w:r>
       <w:r>
@@ -3205,12 +3239,9 @@
         <w:pStyle w:val="Heading1"/>
       </w:pPr>
       <w:bookmarkStart w:id="10" w:name="_Toc500138600"/>
-      <w:bookmarkStart w:id="11" w:name="_Toc104821345"/>
-      <w:r>
-        <w:t xml:space="preserve">ASP.NET Core </w:t>
-      </w:r>
-      <w:r>
-        <w:t>Web API specific configuration</w:t>
+      <w:bookmarkStart w:id="11" w:name="_Toc104827214"/>
+      <w:r>
+        <w:t>ASP.NET Core Web API specific configuration</w:t>
       </w:r>
       <w:bookmarkEnd w:id="10"/>
       <w:bookmarkEnd w:id="11"/>
@@ -3219,7 +3250,7 @@
       <w:pPr>
         <w:pStyle w:val="Heading2"/>
       </w:pPr>
-      <w:bookmarkStart w:id="12" w:name="_Toc104821346"/>
+      <w:bookmarkStart w:id="12" w:name="_Toc104827215"/>
       <w:r>
         <w:t>Configure XML serialization</w:t>
       </w:r>
@@ -3255,7 +3286,6 @@
         <w:ind w:left="0"/>
       </w:pPr>
       <w:r>
-        <w:lastRenderedPageBreak/>
         <w:t>In addition</w:t>
       </w:r>
       <w:r>
@@ -3328,6 +3358,7 @@
         <w:ind w:left="0"/>
       </w:pPr>
       <w:r>
+        <w:lastRenderedPageBreak/>
         <w:t xml:space="preserve">The </w:t>
       </w:r>
       <w:proofErr w:type="spellStart"/>
@@ -3434,7 +3465,7 @@
       <w:pPr>
         <w:pStyle w:val="Heading2"/>
       </w:pPr>
-      <w:bookmarkStart w:id="13" w:name="_Toc104821347"/>
+      <w:bookmarkStart w:id="13" w:name="_Toc104827216"/>
       <w:r>
         <w:t>Enabling method override</w:t>
       </w:r>
@@ -3595,7 +3626,7 @@
       <w:pPr>
         <w:pStyle w:val="Heading1"/>
       </w:pPr>
-      <w:bookmarkStart w:id="14" w:name="_Toc104821348"/>
+      <w:bookmarkStart w:id="14" w:name="_Toc104827217"/>
       <w:r>
         <w:lastRenderedPageBreak/>
         <w:t>Appendix A – Enabling SIF Events</w:t>
@@ -3606,7 +3637,7 @@
       <w:pPr>
         <w:pStyle w:val="Heading2"/>
       </w:pPr>
-      <w:bookmarkStart w:id="15" w:name="_Toc104821349"/>
+      <w:bookmarkStart w:id="15" w:name="_Toc104827218"/>
       <w:r>
         <w:t>Introduction</w:t>
       </w:r>
@@ -3746,7 +3777,7 @@
       <w:pPr>
         <w:pStyle w:val="Heading2"/>
       </w:pPr>
-      <w:bookmarkStart w:id="16" w:name="_Toc104821350"/>
+      <w:bookmarkStart w:id="16" w:name="_Toc104827219"/>
       <w:proofErr w:type="spellStart"/>
       <w:r>
         <w:t>IEventIterator</w:t>
@@ -3839,7 +3870,7 @@
       <w:pPr>
         <w:pStyle w:val="Heading2"/>
       </w:pPr>
-      <w:bookmarkStart w:id="17" w:name="_Toc104821351"/>
+      <w:bookmarkStart w:id="17" w:name="_Toc104827220"/>
       <w:proofErr w:type="spellStart"/>
       <w:r>
         <w:t>IEventService</w:t>
@@ -3901,7 +3932,7 @@
       <w:pPr>
         <w:pStyle w:val="Heading2"/>
       </w:pPr>
-      <w:bookmarkStart w:id="18" w:name="_Toc104821352"/>
+      <w:bookmarkStart w:id="18" w:name="_Toc104827221"/>
       <w:proofErr w:type="spellStart"/>
       <w:r>
         <w:t>BroadcastEvents</w:t>
@@ -4117,7 +4148,7 @@
       <w:pPr>
         <w:pStyle w:val="Heading2"/>
       </w:pPr>
-      <w:bookmarkStart w:id="19" w:name="_Toc104821353"/>
+      <w:bookmarkStart w:id="19" w:name="_Toc104827222"/>
       <w:r>
         <w:t>SIF Framework configuration</w:t>
       </w:r>
@@ -4186,7 +4217,7 @@
       <w:pPr>
         <w:pStyle w:val="Heading2"/>
       </w:pPr>
-      <w:bookmarkStart w:id="20" w:name="_Toc104821354"/>
+      <w:bookmarkStart w:id="20" w:name="_Toc104827223"/>
       <w:r>
         <w:lastRenderedPageBreak/>
         <w:t>Scheduling SIF Events</w:t>
@@ -4266,15 +4297,25 @@
     <w:r>
       <w:instrText xml:space="preserve"> QUOTE "Revision: " </w:instrText>
     </w:r>
-    <w:fldSimple w:instr=" DOCPROPERTY &quot;Revision&quot; ">
-      <w:r>
-        <w:instrText>2.0</w:instrText>
-      </w:r>
-    </w:fldSimple>
     <w:r>
       <w:fldChar w:fldCharType="begin"/>
     </w:r>
     <w:r>
+      <w:instrText xml:space="preserve"> DOCPROPERTY "Revision" </w:instrText>
+    </w:r>
+    <w:r>
+      <w:fldChar w:fldCharType="separate"/>
+    </w:r>
+    <w:r>
+      <w:instrText>2.0</w:instrText>
+    </w:r>
+    <w:r>
+      <w:fldChar w:fldCharType="end"/>
+    </w:r>
+    <w:r>
+      <w:fldChar w:fldCharType="begin"/>
+    </w:r>
+    <w:r>
       <w:instrText xml:space="preserve"> </w:instrText>
     </w:r>
     <w:r>
@@ -4283,11 +4324,21 @@
     <w:r>
       <w:instrText xml:space="preserve">F </w:instrText>
     </w:r>
-    <w:fldSimple w:instr=" DOCPROPERTY &quot;Status&quot; ">
-      <w:r>
-        <w:instrText>final</w:instrText>
-      </w:r>
-    </w:fldSimple>
+    <w:r>
+      <w:fldChar w:fldCharType="begin"/>
+    </w:r>
+    <w:r>
+      <w:instrText xml:space="preserve"> DOCPROPERTY "Status" </w:instrText>
+    </w:r>
+    <w:r>
+      <w:fldChar w:fldCharType="separate"/>
+    </w:r>
+    <w:r>
+      <w:instrText>final</w:instrText>
+    </w:r>
+    <w:r>
+      <w:fldChar w:fldCharType="end"/>
+    </w:r>
     <w:r>
       <w:instrText xml:space="preserve"> = "draft" " (</w:instrText>
     </w:r>
@@ -4344,19 +4395,39 @@
     <w:r>
       <w:tab/>
     </w:r>
-    <w:fldSimple w:instr=" DOCPROPERTY &quot;Title&quot; ">
-      <w:r>
-        <w:t>Implementing a SIF Provider</w:t>
-      </w:r>
-    </w:fldSimple>
+    <w:r>
+      <w:fldChar w:fldCharType="begin"/>
+    </w:r>
+    <w:r>
+      <w:instrText xml:space="preserve"> DOCPROPERTY "Title" </w:instrText>
+    </w:r>
+    <w:r>
+      <w:fldChar w:fldCharType="separate"/>
+    </w:r>
+    <w:r>
+      <w:t>Implementing a SIF Provider</w:t>
+    </w:r>
+    <w:r>
+      <w:fldChar w:fldCharType="end"/>
+    </w:r>
     <w:r>
       <w:t xml:space="preserve"> (</w:t>
     </w:r>
-    <w:fldSimple w:instr=" DOCPROPERTY &quot;SystemAbbreviation&quot; ">
-      <w:r>
-        <w:t>SIF-PROV</w:t>
-      </w:r>
-    </w:fldSimple>
+    <w:r>
+      <w:fldChar w:fldCharType="begin"/>
+    </w:r>
+    <w:r>
+      <w:instrText xml:space="preserve"> DOCPROPERTY "SystemAbbreviation" </w:instrText>
+    </w:r>
+    <w:r>
+      <w:fldChar w:fldCharType="separate"/>
+    </w:r>
+    <w:r>
+      <w:t>SIF-PROV</w:t>
+    </w:r>
+    <w:r>
+      <w:fldChar w:fldCharType="end"/>
+    </w:r>
     <w:r>
       <w:t>)</w:t>
     </w:r>
@@ -4387,11 +4458,21 @@
       <w:tab/>
       <w:t xml:space="preserve">Version </w:t>
     </w:r>
-    <w:fldSimple w:instr=" DOCPROPERTY &quot;SystemVersion&quot; ">
-      <w:r>
-        <w:t>6.0.0</w:t>
-      </w:r>
-    </w:fldSimple>
+    <w:r>
+      <w:fldChar w:fldCharType="begin"/>
+    </w:r>
+    <w:r>
+      <w:instrText xml:space="preserve"> DOCPROPERTY "SystemVersion" </w:instrText>
+    </w:r>
+    <w:r>
+      <w:fldChar w:fldCharType="separate"/>
+    </w:r>
+    <w:r>
+      <w:t>6.0.0</w:t>
+    </w:r>
+    <w:r>
+      <w:fldChar w:fldCharType="end"/>
+    </w:r>
   </w:p>
   <w:p>
     <w:pPr>
@@ -4520,7 +4601,7 @@
         </mc:Choice>
         <mc:Fallback>
           <w:pict>
-            <v:line w14:anchorId="707CE049" id="Line 101" o:spid="_x0000_s1026" style="position:absolute;z-index:251658752;visibility:visible;mso-wrap-style:square;mso-width-percent:0;mso-height-percent:0;mso-wrap-distance-left:9pt;mso-wrap-distance-top:0;mso-wrap-distance-right:9pt;mso-wrap-distance-bottom:0;mso-position-horizontal:absolute;mso-position-horizontal-relative:page;mso-position-vertical:absolute;mso-position-vertical-relative:page;mso-width-percent:0;mso-height-percent:0;mso-width-relative:page;mso-height-relative:page" from="56.7pt,785.3pt" to="524.4pt,785.3pt" o:gfxdata="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" o:allowincell="f" o:allowoverlap="f" strokeweight=".5pt">
+            <v:line w14:anchorId="308E3270" id="Line 101" o:spid="_x0000_s1026" style="position:absolute;z-index:251658752;visibility:visible;mso-wrap-style:square;mso-width-percent:0;mso-height-percent:0;mso-wrap-distance-left:9pt;mso-wrap-distance-top:0;mso-wrap-distance-right:9pt;mso-wrap-distance-bottom:0;mso-position-horizontal:absolute;mso-position-horizontal-relative:page;mso-position-vertical:absolute;mso-position-vertical-relative:page;mso-width-percent:0;mso-height-percent:0;mso-width-relative:page;mso-height-relative:page" from="56.7pt,785.3pt" to="524.4pt,785.3pt" o:gfxdata="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" o:allowincell="f" o:allowoverlap="f" strokeweight=".5pt">
               <w10:wrap anchorx="page" anchory="page"/>
               <w10:anchorlock/>
             </v:line>
@@ -4538,19 +4619,42 @@
     <w:pPr>
       <w:pStyle w:val="Footer"/>
     </w:pPr>
-    <w:fldSimple w:instr=" DOCPROPERTY &quot;SystemAbbreviation&quot; ">
-      <w:r>
-        <w:t>SIF-PROV</w:t>
-      </w:r>
-    </w:fldSimple>
+    <w:r>
+      <w:fldChar w:fldCharType="begin"/>
+    </w:r>
+    <w:r>
+      <w:instrText xml:space="preserve"> DOCPROPERTY "SystemAbbreviation" </w:instrText>
+    </w:r>
+    <w:r>
+      <w:fldChar w:fldCharType="separate"/>
+    </w:r>
+    <w:r>
+      <w:t>SIF-PROV</w:t>
+    </w:r>
+    <w:r>
+      <w:fldChar w:fldCharType="end"/>
+    </w:r>
     <w:r>
       <w:t xml:space="preserve"> Version </w:t>
     </w:r>
-    <w:fldSimple w:instr=" DOCPROPERTY &quot;SystemVersion&quot; ">
-      <w:r>
-        <w:t>6.0.0</w:t>
-      </w:r>
-    </w:fldSimple>
+    <w:r>
+      <w:fldChar w:fldCharType="begin"/>
+    </w:r>
+    <w:r>
+      <w:instrText xml:space="preserve"> DOCPROPERTY "Sys</w:instrText>
+    </w:r>
+    <w:r>
+      <w:instrText xml:space="preserve">temVersion" </w:instrText>
+    </w:r>
+    <w:r>
+      <w:fldChar w:fldCharType="separate"/>
+    </w:r>
+    <w:r>
+      <w:t>6.0.0</w:t>
+    </w:r>
+    <w:r>
+      <w:fldChar w:fldCharType="end"/>
+    </w:r>
     <w:r>
       <w:tab/>
     </w:r>
@@ -4563,15 +4667,25 @@
     <w:r>
       <w:instrText xml:space="preserve"> QUOTE "Revision: " </w:instrText>
     </w:r>
-    <w:fldSimple w:instr=" DOCPROPERTY &quot;Revision&quot; ">
-      <w:r>
-        <w:instrText>2.0</w:instrText>
-      </w:r>
-    </w:fldSimple>
     <w:r>
       <w:fldChar w:fldCharType="begin"/>
     </w:r>
     <w:r>
+      <w:instrText xml:space="preserve"> DOCPROPERTY "Revision" </w:instrText>
+    </w:r>
+    <w:r>
+      <w:fldChar w:fldCharType="separate"/>
+    </w:r>
+    <w:r>
+      <w:instrText>2.0</w:instrText>
+    </w:r>
+    <w:r>
+      <w:fldChar w:fldCharType="end"/>
+    </w:r>
+    <w:r>
+      <w:fldChar w:fldCharType="begin"/>
+    </w:r>
+    <w:r>
       <w:instrText xml:space="preserve"> </w:instrText>
     </w:r>
     <w:r>
@@ -4580,11 +4694,21 @@
     <w:r>
       <w:instrText xml:space="preserve">F </w:instrText>
     </w:r>
-    <w:fldSimple w:instr=" DOCPROPERTY &quot;Status&quot; ">
-      <w:r>
-        <w:instrText>final</w:instrText>
-      </w:r>
-    </w:fldSimple>
+    <w:r>
+      <w:fldChar w:fldCharType="begin"/>
+    </w:r>
+    <w:r>
+      <w:instrText xml:space="preserve"> DOCPROPERTY "Status" </w:instrText>
+    </w:r>
+    <w:r>
+      <w:fldChar w:fldCharType="separate"/>
+    </w:r>
+    <w:r>
+      <w:instrText>final</w:instrText>
+    </w:r>
+    <w:r>
+      <w:fldChar w:fldCharType="end"/>
+    </w:r>
     <w:r>
       <w:instrText xml:space="preserve"> = "draft" " (</w:instrText>
     </w:r>
@@ -4644,11 +4768,21 @@
         <w:tab w:val="left" w:pos="4028"/>
       </w:tabs>
     </w:pPr>
-    <w:fldSimple w:instr=" DOCPROPERTY &quot;Title&quot; ">
-      <w:r>
-        <w:t>Implementing a SIF Provider</w:t>
-      </w:r>
-    </w:fldSimple>
+    <w:r>
+      <w:fldChar w:fldCharType="begin"/>
+    </w:r>
+    <w:r>
+      <w:instrText xml:space="preserve"> DOCPROPERTY "Title" </w:instrText>
+    </w:r>
+    <w:r>
+      <w:fldChar w:fldCharType="separate"/>
+    </w:r>
+    <w:r>
+      <w:t>Implementing a SIF Provider</w:t>
+    </w:r>
+    <w:r>
+      <w:fldChar w:fldCharType="end"/>
+    </w:r>
     <w:r>
       <w:tab/>
     </w:r>
@@ -4804,7 +4938,7 @@
         </mc:Choice>
         <mc:Fallback>
           <w:pict>
-            <v:line w14:anchorId="76B76B07" id="Line 100" o:spid="_x0000_s1026" style="position:absolute;z-index:251656704;visibility:visible;mso-wrap-style:square;mso-width-percent:0;mso-height-percent:0;mso-wrap-distance-left:9pt;mso-wrap-distance-top:0;mso-wrap-distance-right:9pt;mso-wrap-distance-bottom:0;mso-position-horizontal:absolute;mso-position-horizontal-relative:page;mso-position-vertical:absolute;mso-position-vertical-relative:page;mso-width-percent:0;mso-height-percent:0;mso-width-relative:page;mso-height-relative:page" from="70.9pt,785.3pt" to="538.6pt,785.3pt" o:gfxdata="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" o:allowincell="f" o:allowoverlap="f" strokeweight=".5pt">
+            <v:line w14:anchorId="049310B5" id="Line 100" o:spid="_x0000_s1026" style="position:absolute;z-index:251656704;visibility:visible;mso-wrap-style:square;mso-width-percent:0;mso-height-percent:0;mso-wrap-distance-left:9pt;mso-wrap-distance-top:0;mso-wrap-distance-right:9pt;mso-wrap-distance-bottom:0;mso-position-horizontal:absolute;mso-position-horizontal-relative:page;mso-position-vertical:absolute;mso-position-vertical-relative:page;mso-width-percent:0;mso-height-percent:0;mso-width-relative:page;mso-height-relative:page" from="70.9pt,785.3pt" to="538.6pt,785.3pt" o:gfxdata="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" o:allowincell="f" o:allowoverlap="f" strokeweight=".5pt">
               <w10:wrap anchorx="page" anchory="page"/>
               <w10:anchorlock/>
             </v:line>
@@ -4909,7 +5043,7 @@
         </mc:Choice>
         <mc:Fallback>
           <w:pict>
-            <v:line w14:anchorId="42084025" id="Line 102" o:spid="_x0000_s1026" style="position:absolute;z-index:251656192;visibility:visible;mso-wrap-style:square;mso-width-percent:0;mso-height-percent:0;mso-wrap-distance-left:9pt;mso-wrap-distance-top:0;mso-wrap-distance-right:9pt;mso-wrap-distance-bottom:0;mso-position-horizontal:absolute;mso-position-horizontal-relative:page;mso-position-vertical:absolute;mso-position-vertical-relative:page;mso-width-percent:0;mso-height-percent:0;mso-width-relative:page;mso-height-relative:page" from="56.7pt,70.9pt" to="524.4pt,70.9pt" o:gfxdata="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" o:allowincell="f" o:allowoverlap="f" strokeweight=".5pt">
+            <v:line w14:anchorId="24A60506" id="Line 102" o:spid="_x0000_s1026" style="position:absolute;z-index:251656192;visibility:visible;mso-wrap-style:square;mso-width-percent:0;mso-height-percent:0;mso-wrap-distance-left:9pt;mso-wrap-distance-top:0;mso-wrap-distance-right:9pt;mso-wrap-distance-bottom:0;mso-position-horizontal:absolute;mso-position-horizontal-relative:page;mso-position-vertical:absolute;mso-position-vertical-relative:page;mso-width-percent:0;mso-height-percent:0;mso-width-relative:page;mso-height-relative:page" from="56.7pt,70.9pt" to="524.4pt,70.9pt" o:gfxdata="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" o:allowincell="f" o:allowoverlap="f" strokeweight=".5pt">
               <w10:wrap anchorx="page" anchory="page"/>
               <w10:anchorlock/>
             </v:line>
@@ -4917,11 +5051,21 @@
         </mc:Fallback>
       </mc:AlternateContent>
     </w:r>
-    <w:fldSimple w:instr=" DOCPROPERTY &quot;SystemTitle&quot; ">
-      <w:r>
-        <w:t>SIF Framework</w:t>
-      </w:r>
-    </w:fldSimple>
+    <w:r>
+      <w:fldChar w:fldCharType="begin"/>
+    </w:r>
+    <w:r>
+      <w:instrText xml:space="preserve"> DOCPROPERTY "SystemTitle" </w:instrText>
+    </w:r>
+    <w:r>
+      <w:fldChar w:fldCharType="separate"/>
+    </w:r>
+    <w:r>
+      <w:t>SIF Framework</w:t>
+    </w:r>
+    <w:r>
+      <w:fldChar w:fldCharType="end"/>
+    </w:r>
     <w:r>
       <w:tab/>
     </w:r>
@@ -5112,7 +5256,7 @@
         </mc:Choice>
         <mc:Fallback>
           <w:pict>
-            <v:line w14:anchorId="7C3B4D77" id="Line 103" o:spid="_x0000_s1026" style="position:absolute;z-index:251661312;visibility:visible;mso-wrap-style:square;mso-width-percent:0;mso-height-percent:0;mso-wrap-distance-left:9pt;mso-wrap-distance-top:0;mso-wrap-distance-right:9pt;mso-wrap-distance-bottom:0;mso-position-horizontal:absolute;mso-position-horizontal-relative:page;mso-position-vertical:absolute;mso-position-vertical-relative:page;mso-width-percent:0;mso-height-percent:0;mso-width-relative:page;mso-height-relative:page" from="70.9pt,70.9pt" to="538.6pt,70.9pt" o:gfxdata="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" o:allowincell="f" o:allowoverlap="f" strokeweight=".5pt">
+            <v:line w14:anchorId="303700B8" id="Line 103" o:spid="_x0000_s1026" style="position:absolute;z-index:251661312;visibility:visible;mso-wrap-style:square;mso-width-percent:0;mso-height-percent:0;mso-wrap-distance-left:9pt;mso-wrap-distance-top:0;mso-wrap-distance-right:9pt;mso-wrap-distance-bottom:0;mso-position-horizontal:absolute;mso-position-horizontal-relative:page;mso-position-vertical:absolute;mso-position-vertical-relative:page;mso-width-percent:0;mso-height-percent:0;mso-width-relative:page;mso-height-relative:page" from="70.9pt,70.9pt" to="538.6pt,70.9pt" o:gfxdata="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" o:allowincell="f" o:allowoverlap="f" strokeweight=".5pt">
               <w10:wrap anchorx="page" anchory="page"/>
               <w10:anchorlock/>
             </v:line>
@@ -5126,11 +5270,21 @@
     <w:r>
       <w:tab/>
     </w:r>
-    <w:fldSimple w:instr=" DOCPROPERTY &quot;SystemTitle&quot; ">
-      <w:r>
-        <w:t>SIF Framework</w:t>
-      </w:r>
-    </w:fldSimple>
+    <w:r>
+      <w:fldChar w:fldCharType="begin"/>
+    </w:r>
+    <w:r>
+      <w:instrText xml:space="preserve"> DOCPROPERTY "SystemTitle" </w:instrText>
+    </w:r>
+    <w:r>
+      <w:fldChar w:fldCharType="separate"/>
+    </w:r>
+    <w:r>
+      <w:t>SIF Framework</w:t>
+    </w:r>
+    <w:r>
+      <w:fldChar w:fldCharType="end"/>
+    </w:r>
   </w:p>
 </w:hdr>
 </file>

</xml_diff>